<commit_message>
the end, for real this time
</commit_message>
<xml_diff>
--- a/proposalcompanion.docx
+++ b/proposalcompanion.docx
@@ -410,7 +410,7 @@
           <w:szCs w:val="24"/>
         </w:rPr>
         <w:tab/>
-        <w:t>On a base, technical level, I stressed the idea of having both affordances and signifiers on my site, and I went to a more practical approach on both. Signifiers, as Norman mentions, are the properties that dictate where the intended action is supposed to lead, as opposed to affordances, which determine what we can do (13-14). The largest signifier in this case is with the navbar. Not only did I put the color codes I extracted to use by making them the navbar color, along with using them as a mouseover event, I made sure to differentiate between what was available and what was not by using buttons. Affordances, on the other hand, run on the same principle. The top navigation bars afford navigation from not only the four schools, but to the account setup page as well. Ultimately, I wanted to make them as interactive as possible and provide a simpler interface, instead of relying on the conventional blue and/or purple hyperlinks. This also plays into the use of logical constraints. When one hovers onto the Shelby hyperlink, naturally (in this study), it will turn gold-on-</w:t>
+        <w:t>On a base, technical level, I stressed the idea of having both affordances and signifiers on my site, and I went to a more practical approach on both. Signifiers, as Norman mentions, are the properties that dictate where the intended action is supposed to lead, as opposed to affordances, which determine what we can do (13-14). The largest signifier in this case is with the navbar. Not only did I put the color codes I extracted to use by making them the navbar color, along with using them as a mouseover event, I made sure to differentiate between what was available and what was not by using buttons. Affordances, on the other hand, run on the same principle. The top navigation bars afford navigation from not only the four schools, but to the account setup page as well. Ultimately, I wanted to make them as interactive as possible and provide a simpler interface, instead of relying on the conventional blue and/or purple hyperlinks. This also plays into the use of logical constraints. When one hovers onto the Shelby hyperlink, naturally, it will turn gold-on-</w:t>
       </w:r>
       <w:r>
         <w:rPr>
@@ -426,7 +426,25 @@
           <w:sz w:val="24"/>
           <w:szCs w:val="24"/>
         </w:rPr>
-        <w:t xml:space="preserve"> so they know full well they are heading to Shelby’s schedule, even if they are not really looking that hard. If I applied this to Burns’s link, then there would be a violation of these constraints (Norman 130).</w:t>
+        <w:t xml:space="preserve"> so they know full well they are heading to Shelby’s schedule, even if they are not really looking that hard. If I applied this to Burns’s link, then there would be a violation of these constraints </w:t>
+      </w:r>
+      <w:bookmarkStart w:id="0" w:name="_GoBack"/>
+      <w:r>
+        <w:rPr>
+          <w:rFonts w:ascii="Times New Roman" w:hAnsi="Times New Roman" w:cs="Times New Roman"/>
+          <w:sz w:val="24"/>
+          <w:szCs w:val="24"/>
+        </w:rPr>
+        <w:t>(</w:t>
+      </w:r>
+      <w:bookmarkEnd w:id="0"/>
+      <w:r>
+        <w:rPr>
+          <w:rFonts w:ascii="Times New Roman" w:hAnsi="Times New Roman" w:cs="Times New Roman"/>
+          <w:sz w:val="24"/>
+          <w:szCs w:val="24"/>
+        </w:rPr>
+        <w:t>Norman 130).</w:t>
       </w:r>
     </w:p>
     <w:p>
@@ -1052,8 +1070,6 @@
           <w:szCs w:val="24"/>
         </w:rPr>
       </w:pPr>
-      <w:bookmarkStart w:id="0" w:name="_GoBack"/>
-      <w:bookmarkEnd w:id="0"/>
     </w:p>
     <w:sectPr>
       <w:pgSz w:w="12240" w:h="15840"/>

</xml_diff>